<commit_message>
fix: add new forms
</commit_message>
<xml_diff>
--- a/template.docx
+++ b/template.docx
@@ -1222,7 +1222,31 @@
         <w:rPr>
           <w:lang w:eastAsia="en-US"/>
         </w:rPr>
-        <w:t xml:space="preserve">Учебная дисциплина изучается в …………… семестрах. Общий объем дисциплины составляет ……………. часа. </w:t>
+        <w:t xml:space="preserve">Учебная дисциплина изучается в </w:t>
+      </w:r>
+      <w:r>
+        <w:rPr>
+          <w:lang w:eastAsia="en-US"/>
+        </w:rPr>
+        <w:t>{{ semesters }}</w:t>
+      </w:r>
+      <w:r>
+        <w:rPr>
+          <w:lang w:eastAsia="en-US"/>
+        </w:rPr>
+        <w:t xml:space="preserve"> семестрах. Общий объем дисциплины составляет </w:t>
+      </w:r>
+      <w:r>
+        <w:rPr>
+          <w:lang w:eastAsia="en-US"/>
+        </w:rPr>
+        <w:t>{{ total_hours }}</w:t>
+      </w:r>
+      <w:r>
+        <w:rPr>
+          <w:lang w:eastAsia="en-US"/>
+        </w:rPr>
+        <w:t xml:space="preserve"> часа. </w:t>
       </w:r>
     </w:p>
     <w:p>
@@ -5853,7 +5877,7 @@
         <w:docPartGallery w:val="Page Numbers (Bottom of Page)"/>
         <w:docPartUnique w:val="true"/>
       </w:docPartObj>
-      <w:id w:val="1702731839"/>
+      <w:id w:val="650225373"/>
     </w:sdtPr>
     <w:sdtContent>
       <w:p>

</xml_diff>

<commit_message>
feat: add new form
</commit_message>
<xml_diff>
--- a/template.docx
+++ b/template.docx
@@ -1378,15 +1378,34 @@
         </w:rPr>
         <w:t xml:space="preserve">Цель освоения учебной дисциплины: </w:t>
       </w:r>
-      <w:r>
-        <w:rPr>
-          <w:lang w:eastAsia="en-US"/>
-        </w:rPr>
-        <w:t>..</w:t>
-      </w:r>
-      <w:r>
-        <w:rPr/>
-        <w:t>.</w:t>
+    </w:p>
+    <w:p>
+      <w:pPr>
+        <w:pStyle w:val="ListParagraph"/>
+        <w:widowControl w:val="false"/>
+        <w:numPr>
+          <w:ilvl w:val="0"/>
+          <w:numId w:val="0"/>
+        </w:numPr>
+        <w:tabs>
+          <w:tab w:val="clear" w:pos="708"/>
+          <w:tab w:val="left" w:pos="644" w:leader="none"/>
+          <w:tab w:val="left" w:pos="1255" w:leader="none"/>
+        </w:tabs>
+        <w:ind w:left="360" w:right="251" w:hanging="0"/>
+        <w:jc w:val="both"/>
+        <w:rPr>
+          <w:b w:val="false"/>
+          <w:b w:val="false"/>
+          <w:bCs w:val="false"/>
+        </w:rPr>
+      </w:pPr>
+      <w:r>
+        <w:rPr>
+          <w:b w:val="false"/>
+          <w:bCs w:val="false"/>
+        </w:rPr>
+        <w:t>{{ course_objective }}</w:t>
       </w:r>
     </w:p>
     <w:p>
@@ -1472,8 +1491,8 @@
       </w:tblPr>
       <w:tblGrid>
         <w:gridCol w:w="2581"/>
-        <w:gridCol w:w="3541"/>
-        <w:gridCol w:w="3546"/>
+        <w:gridCol w:w="3540"/>
+        <w:gridCol w:w="3547"/>
       </w:tblGrid>
       <w:tr>
         <w:trPr/>
@@ -1576,7 +1595,7 @@
         </w:tc>
         <w:tc>
           <w:tcPr>
-            <w:tcW w:w="3541" w:type="dxa"/>
+            <w:tcW w:w="3540" w:type="dxa"/>
             <w:tcBorders>
               <w:top w:val="single" w:sz="4" w:space="0" w:color="000000"/>
               <w:left w:val="single" w:sz="4" w:space="0" w:color="000000"/>
@@ -1604,7 +1623,7 @@
         </w:tc>
         <w:tc>
           <w:tcPr>
-            <w:tcW w:w="3546" w:type="dxa"/>
+            <w:tcW w:w="3547" w:type="dxa"/>
             <w:tcBorders>
               <w:top w:val="single" w:sz="4" w:space="0" w:color="000000"/>
               <w:left w:val="single" w:sz="4" w:space="0" w:color="000000"/>
@@ -1676,7 +1695,7 @@
         </w:tc>
         <w:tc>
           <w:tcPr>
-            <w:tcW w:w="3541" w:type="dxa"/>
+            <w:tcW w:w="3540" w:type="dxa"/>
             <w:tcBorders>
               <w:top w:val="single" w:sz="4" w:space="0" w:color="000000"/>
               <w:left w:val="single" w:sz="4" w:space="0" w:color="000000"/>
@@ -1700,7 +1719,7 @@
         </w:tc>
         <w:tc>
           <w:tcPr>
-            <w:tcW w:w="3546" w:type="dxa"/>
+            <w:tcW w:w="3547" w:type="dxa"/>
             <w:tcBorders>
               <w:top w:val="single" w:sz="4" w:space="0" w:color="000000"/>
               <w:left w:val="single" w:sz="4" w:space="0" w:color="000000"/>
@@ -1751,7 +1770,7 @@
         </w:tc>
         <w:tc>
           <w:tcPr>
-            <w:tcW w:w="3541" w:type="dxa"/>
+            <w:tcW w:w="3540" w:type="dxa"/>
             <w:tcBorders>
               <w:top w:val="single" w:sz="4" w:space="0" w:color="000000"/>
               <w:left w:val="single" w:sz="4" w:space="0" w:color="000000"/>
@@ -1775,7 +1794,7 @@
         </w:tc>
         <w:tc>
           <w:tcPr>
-            <w:tcW w:w="3546" w:type="dxa"/>
+            <w:tcW w:w="3547" w:type="dxa"/>
             <w:tcBorders>
               <w:top w:val="single" w:sz="4" w:space="0" w:color="000000"/>
               <w:left w:val="single" w:sz="4" w:space="0" w:color="000000"/>
@@ -1826,7 +1845,7 @@
         </w:tc>
         <w:tc>
           <w:tcPr>
-            <w:tcW w:w="3541" w:type="dxa"/>
+            <w:tcW w:w="3540" w:type="dxa"/>
             <w:tcBorders>
               <w:top w:val="single" w:sz="4" w:space="0" w:color="000000"/>
               <w:left w:val="single" w:sz="4" w:space="0" w:color="000000"/>
@@ -1850,7 +1869,7 @@
         </w:tc>
         <w:tc>
           <w:tcPr>
-            <w:tcW w:w="3546" w:type="dxa"/>
+            <w:tcW w:w="3547" w:type="dxa"/>
             <w:tcBorders>
               <w:top w:val="single" w:sz="4" w:space="0" w:color="000000"/>
               <w:left w:val="single" w:sz="4" w:space="0" w:color="000000"/>
@@ -1901,7 +1920,7 @@
         </w:tc>
         <w:tc>
           <w:tcPr>
-            <w:tcW w:w="3541" w:type="dxa"/>
+            <w:tcW w:w="3540" w:type="dxa"/>
             <w:tcBorders>
               <w:top w:val="single" w:sz="4" w:space="0" w:color="000000"/>
               <w:left w:val="single" w:sz="4" w:space="0" w:color="000000"/>
@@ -1925,7 +1944,7 @@
         </w:tc>
         <w:tc>
           <w:tcPr>
-            <w:tcW w:w="3546" w:type="dxa"/>
+            <w:tcW w:w="3547" w:type="dxa"/>
             <w:tcBorders>
               <w:top w:val="single" w:sz="4" w:space="0" w:color="000000"/>
               <w:left w:val="single" w:sz="4" w:space="0" w:color="000000"/>
@@ -1976,7 +1995,7 @@
         </w:tc>
         <w:tc>
           <w:tcPr>
-            <w:tcW w:w="3541" w:type="dxa"/>
+            <w:tcW w:w="3540" w:type="dxa"/>
             <w:tcBorders>
               <w:top w:val="single" w:sz="4" w:space="0" w:color="000000"/>
               <w:left w:val="single" w:sz="4" w:space="0" w:color="000000"/>
@@ -2000,7 +2019,7 @@
         </w:tc>
         <w:tc>
           <w:tcPr>
-            <w:tcW w:w="3546" w:type="dxa"/>
+            <w:tcW w:w="3547" w:type="dxa"/>
             <w:tcBorders>
               <w:top w:val="single" w:sz="4" w:space="0" w:color="000000"/>
               <w:left w:val="single" w:sz="4" w:space="0" w:color="000000"/>
@@ -2051,7 +2070,7 @@
         </w:tc>
         <w:tc>
           <w:tcPr>
-            <w:tcW w:w="3541" w:type="dxa"/>
+            <w:tcW w:w="3540" w:type="dxa"/>
             <w:tcBorders>
               <w:top w:val="single" w:sz="4" w:space="0" w:color="000000"/>
               <w:left w:val="single" w:sz="4" w:space="0" w:color="000000"/>
@@ -2075,7 +2094,7 @@
         </w:tc>
         <w:tc>
           <w:tcPr>
-            <w:tcW w:w="3546" w:type="dxa"/>
+            <w:tcW w:w="3547" w:type="dxa"/>
             <w:tcBorders>
               <w:top w:val="single" w:sz="4" w:space="0" w:color="000000"/>
               <w:left w:val="single" w:sz="4" w:space="0" w:color="000000"/>
@@ -2126,7 +2145,7 @@
         </w:tc>
         <w:tc>
           <w:tcPr>
-            <w:tcW w:w="3541" w:type="dxa"/>
+            <w:tcW w:w="3540" w:type="dxa"/>
             <w:tcBorders>
               <w:top w:val="single" w:sz="4" w:space="0" w:color="000000"/>
               <w:left w:val="single" w:sz="4" w:space="0" w:color="000000"/>
@@ -2150,7 +2169,7 @@
         </w:tc>
         <w:tc>
           <w:tcPr>
-            <w:tcW w:w="3546" w:type="dxa"/>
+            <w:tcW w:w="3547" w:type="dxa"/>
             <w:tcBorders>
               <w:top w:val="single" w:sz="4" w:space="0" w:color="000000"/>
               <w:left w:val="single" w:sz="4" w:space="0" w:color="000000"/>
@@ -2201,7 +2220,7 @@
         </w:tc>
         <w:tc>
           <w:tcPr>
-            <w:tcW w:w="3541" w:type="dxa"/>
+            <w:tcW w:w="3540" w:type="dxa"/>
             <w:tcBorders>
               <w:top w:val="single" w:sz="4" w:space="0" w:color="000000"/>
               <w:left w:val="single" w:sz="4" w:space="0" w:color="000000"/>
@@ -2225,7 +2244,7 @@
         </w:tc>
         <w:tc>
           <w:tcPr>
-            <w:tcW w:w="3546" w:type="dxa"/>
+            <w:tcW w:w="3547" w:type="dxa"/>
             <w:tcBorders>
               <w:top w:val="single" w:sz="4" w:space="0" w:color="000000"/>
               <w:left w:val="single" w:sz="4" w:space="0" w:color="000000"/>
@@ -5859,7 +5878,7 @@
         <w:docPartGallery w:val="Page Numbers (Bottom of Page)"/>
         <w:docPartUnique w:val="true"/>
       </w:docPartObj>
-      <w:id w:val="1611178108"/>
+      <w:id w:val="776316291"/>
     </w:sdtPr>
     <w:sdtContent>
       <w:p>
@@ -6080,7 +6099,10 @@
         </w:tabs>
         <w:ind w:left="360" w:hanging="360"/>
       </w:pPr>
-      <w:rPr/>
+      <w:rPr>
+        <w:b/>
+        <w:bCs/>
+      </w:rPr>
     </w:lvl>
     <w:lvl w:ilvl="2">
       <w:start w:val="1"/>

</xml_diff>